<commit_message>
Signed-off-by: Leonardo Ng <leonardo@lamazon.com>
</commit_message>
<xml_diff>
--- a/public/开发日志.docx
+++ b/public/开发日志.docx
@@ -270,6 +270,15 @@
       <w:r>
         <w:t>增了变体主题列表字段</w:t>
       </w:r>
+      <w:r>
+        <w:rPr>
+          <w:rFonts w:hint="eastAsia"/>
+        </w:rPr>
+        <w:t xml:space="preserve"> : 已</w:t>
+      </w:r>
+      <w:r>
+        <w:t>同步</w:t>
+      </w:r>
     </w:p>
     <w:p>
       <w:pPr>
@@ -301,6 +310,15 @@
       <w:r>
         <w:t>列表字段</w:t>
       </w:r>
+      <w:r>
+        <w:rPr>
+          <w:rFonts w:hint="eastAsia"/>
+        </w:rPr>
+        <w:t xml:space="preserve"> ： 已</w:t>
+      </w:r>
+      <w:r>
+        <w:t>同步</w:t>
+      </w:r>
     </w:p>
     <w:p>
       <w:pPr>
@@ -348,7 +366,16 @@
         <w:t>未</w:t>
       </w:r>
       <w:r>
-        <w:t>使用的若干字段</w:t>
+        <w:t>使用的</w:t>
+      </w:r>
+      <w:r>
+        <w:rPr>
+          <w:rFonts w:hint="eastAsia"/>
+        </w:rPr>
+        <w:t xml:space="preserve"> </w:t>
+      </w:r>
+      <w:r>
+        <w:t>若干字段</w:t>
       </w:r>
       <w:r>
         <w:rPr>
@@ -374,6 +401,20 @@
         </w:rPr>
         <w:t>.</w:t>
       </w:r>
+      <w:r>
+        <w:t xml:space="preserve"> </w:t>
+      </w:r>
+      <w:r>
+        <w:rPr>
+          <w:rFonts w:hint="eastAsia"/>
+        </w:rPr>
+        <w:t>： 已</w:t>
+      </w:r>
+      <w:r>
+        <w:t>同步</w:t>
+      </w:r>
+      <w:bookmarkStart w:id="0" w:name="_GoBack"/>
+      <w:bookmarkEnd w:id="0"/>
     </w:p>
     <w:p>
       <w:pPr>
@@ -402,8 +443,6 @@
       <w:r>
         <w:t>分类节点数据库</w:t>
       </w:r>
-      <w:bookmarkStart w:id="0" w:name="_GoBack"/>
-      <w:bookmarkEnd w:id="0"/>
     </w:p>
     <w:sectPr>
       <w:pgSz w:w="11906" w:h="16838"/>

</xml_diff>